<commit_message>
大 跃 进 v 0 . 9 9
</commit_message>
<xml_diff>
--- a/Project Documents/Project Document 7.docx
+++ b/Project Documents/Project Document 7.docx
@@ -34,7 +34,7 @@
     </w:p>
     <w:p>
       <w:pPr>
-        <w:pStyle w:val="a"/>
+        <w:pStyle w:val="a5"/>
       </w:pPr>
       <w:r>
         <w:rPr>
@@ -78,9 +78,6 @@
     <w:p>
       <w:pPr>
         <w:spacing w:before="156" w:after="156"/>
-        <w:rPr>
-          <w:rFonts w:hint="eastAsia"/>
-        </w:rPr>
       </w:pPr>
       <w:r>
         <w:rPr>
@@ -106,7 +103,99 @@
     </w:p>
     <w:p>
       <w:pPr>
-        <w:pStyle w:val="a"/>
+        <w:spacing w:before="156" w:after="156"/>
+      </w:pPr>
+      <w:r>
+        <w:rPr>
+          <w:rFonts w:hint="eastAsia"/>
+        </w:rPr>
+        <w:t>[</w:t>
+      </w:r>
+      <w:r>
+        <w:t xml:space="preserve">05/14] </w:t>
+      </w:r>
+      <w:r>
+        <w:rPr>
+          <w:rFonts w:hint="eastAsia"/>
+        </w:rPr>
+        <w:t>解决了转向问题，</w:t>
+      </w:r>
+      <w:r>
+        <w:rPr>
+          <w:rFonts w:hint="eastAsia"/>
+        </w:rPr>
+        <w:t>可</w:t>
+      </w:r>
+      <w:r>
+        <w:t>初步实现对人的跟踪</w:t>
+      </w:r>
+    </w:p>
+    <w:p>
+      <w:pPr>
+        <w:spacing w:before="156" w:after="156"/>
+      </w:pPr>
+      <w:r>
+        <w:rPr>
+          <w:rFonts w:hint="eastAsia"/>
+        </w:rPr>
+        <w:t>下一步：</w:t>
+      </w:r>
+      <w:r>
+        <w:rPr>
+          <w:rFonts w:hint="eastAsia"/>
+        </w:rPr>
+        <w:t>调整参数</w:t>
+      </w:r>
+      <w:bookmarkStart w:id="0" w:name="_GoBack"/>
+      <w:bookmarkEnd w:id="0"/>
+    </w:p>
+    <w:p>
+      <w:pPr>
+        <w:spacing w:before="156" w:after="156"/>
+        <w:rPr>
+          <w:rFonts w:hint="eastAsia"/>
+          <w:color w:val="2F5496" w:themeColor="accent1" w:themeShade="BF"/>
+        </w:rPr>
+      </w:pPr>
+      <w:r>
+        <w:rPr>
+          <w:rFonts w:hint="eastAsia"/>
+          <w:color w:val="2F5496" w:themeColor="accent1" w:themeShade="BF"/>
+        </w:rPr>
+        <w:t>未来可能做的</w:t>
+      </w:r>
+      <w:r>
+        <w:rPr>
+          <w:rFonts w:hint="eastAsia"/>
+          <w:color w:val="2F5496" w:themeColor="accent1" w:themeShade="BF"/>
+        </w:rPr>
+        <w:t>/也可能不做的</w:t>
+      </w:r>
+      <w:r>
+        <w:rPr>
+          <w:rFonts w:hint="eastAsia"/>
+          <w:color w:val="2F5496" w:themeColor="accent1" w:themeShade="BF"/>
+        </w:rPr>
+        <w:t>：</w:t>
+      </w:r>
+      <w:r>
+        <w:rPr>
+          <w:rFonts w:hint="eastAsia"/>
+          <w:color w:val="2F5496" w:themeColor="accent1" w:themeShade="BF"/>
+        </w:rPr>
+        <w:t>更换API</w:t>
+      </w:r>
+      <w:r>
+        <w:rPr>
+          <w:rFonts w:hint="eastAsia"/>
+          <w:color w:val="2F5496" w:themeColor="accent1" w:themeShade="BF"/>
+        </w:rPr>
+        <w:t>，设法提高帧率</w:t>
+      </w:r>
+    </w:p>
+    <w:p>
+      <w:pPr>
+        <w:pStyle w:val="a5"/>
       </w:pPr>
       <w:r>
         <w:rPr>
@@ -117,7 +206,7 @@
     </w:p>
     <w:p>
       <w:pPr>
-        <w:pStyle w:val="a1"/>
+        <w:pStyle w:val="a7"/>
         <w:ind w:left="210"/>
       </w:pPr>
       <w:r>
@@ -129,7 +218,7 @@
     </w:p>
     <w:p>
       <w:pPr>
-        <w:pStyle w:val="ListParagraph"/>
+        <w:pStyle w:val="a8"/>
         <w:numPr>
           <w:ilvl w:val="0"/>
           <w:numId w:val="1"/>
@@ -152,7 +241,7 @@
     </w:p>
     <w:p>
       <w:pPr>
-        <w:pStyle w:val="ListParagraph"/>
+        <w:pStyle w:val="a8"/>
         <w:numPr>
           <w:ilvl w:val="0"/>
           <w:numId w:val="1"/>
@@ -175,7 +264,7 @@
     </w:p>
     <w:p>
       <w:pPr>
-        <w:pStyle w:val="ListParagraph"/>
+        <w:pStyle w:val="a8"/>
         <w:spacing w:before="156" w:after="156"/>
         <w:ind w:left="630" w:firstLineChars="0" w:firstLine="0"/>
       </w:pPr>
@@ -198,7 +287,7 @@
     </w:p>
     <w:p>
       <w:pPr>
-        <w:pStyle w:val="ListParagraph"/>
+        <w:pStyle w:val="a8"/>
         <w:spacing w:before="156" w:after="156"/>
         <w:ind w:left="630" w:firstLineChars="0" w:firstLine="0"/>
       </w:pPr>
@@ -223,7 +312,7 @@
     </w:p>
     <w:p>
       <w:pPr>
-        <w:pStyle w:val="a1"/>
+        <w:pStyle w:val="a7"/>
         <w:ind w:left="210"/>
       </w:pPr>
       <w:r>
@@ -235,7 +324,7 @@
     </w:p>
     <w:p>
       <w:pPr>
-        <w:pStyle w:val="ListParagraph"/>
+        <w:pStyle w:val="a8"/>
         <w:numPr>
           <w:ilvl w:val="0"/>
           <w:numId w:val="2"/>
@@ -288,22 +377,82 @@
     </w:p>
     <w:p>
       <w:pPr>
-        <w:pStyle w:val="ListParagraph"/>
+        <w:pStyle w:val="a8"/>
         <w:numPr>
           <w:ilvl w:val="0"/>
           <w:numId w:val="2"/>
         </w:numPr>
         <w:spacing w:before="156" w:after="156"/>
         <w:ind w:firstLineChars="0"/>
-        <w:rPr>
-          <w:rFonts w:hint="eastAsia"/>
-        </w:rPr>
       </w:pPr>
       <w:r>
         <w:rPr>
           <w:rFonts w:hint="eastAsia"/>
         </w:rPr>
         <w:t>实现一个简单的对人的追踪算法。</w:t>
+      </w:r>
+    </w:p>
+    <w:p>
+      <w:pPr>
+        <w:pStyle w:val="a7"/>
+        <w:ind w:left="210"/>
+      </w:pPr>
+      <w:r>
+        <w:rPr>
+          <w:rFonts w:hint="eastAsia"/>
+        </w:rPr>
+        <w:t>05/1</w:t>
+      </w:r>
+      <w:r>
+        <w:t>4</w:t>
+      </w:r>
+    </w:p>
+    <w:p>
+      <w:pPr>
+        <w:pStyle w:val="a8"/>
+        <w:numPr>
+          <w:ilvl w:val="0"/>
+          <w:numId w:val="3"/>
+        </w:numPr>
+        <w:spacing w:before="156" w:after="156"/>
+        <w:ind w:firstLineChars="0"/>
+      </w:pPr>
+      <w:r>
+        <w:rPr>
+          <w:rFonts w:hint="eastAsia"/>
+        </w:rPr>
+        <w:t>通过软件计时器的方法，一定程度上解决了转向过大的问题，但不够精准。</w:t>
+      </w:r>
+    </w:p>
+    <w:p>
+      <w:pPr>
+        <w:pStyle w:val="a8"/>
+        <w:numPr>
+          <w:ilvl w:val="0"/>
+          <w:numId w:val="3"/>
+        </w:numPr>
+        <w:spacing w:before="156" w:after="156"/>
+        <w:ind w:firstLineChars="0"/>
+        <w:rPr>
+          <w:rFonts w:hint="eastAsia"/>
+        </w:rPr>
+      </w:pPr>
+      <w:r>
+        <w:rPr>
+          <w:rFonts w:hint="eastAsia"/>
+        </w:rPr>
+        <w:t>关闭了给</w:t>
+      </w:r>
+      <w:r>
+        <w:t>PC的</w:t>
+      </w:r>
+      <w:proofErr w:type="gramStart"/>
+      <w:r>
+        <w:t>视频推流功能</w:t>
+      </w:r>
+      <w:proofErr w:type="gramEnd"/>
+      <w:r>
+        <w:t>，一定程度上提升了帧率。</w:t>
       </w:r>
     </w:p>
     <w:sectPr>
@@ -351,7 +500,7 @@
 <w:ftr xmlns:wpc="http://schemas.microsoft.com/office/word/2010/wordprocessingCanvas" xmlns:cx="http://schemas.microsoft.com/office/drawing/2014/chartex" xmlns:cx1="http://schemas.microsoft.com/office/drawing/2015/9/8/chartex" xmlns:cx2="http://schemas.microsoft.com/office/drawing/2015/10/21/chartex" xmlns:cx3="http://schemas.microsoft.com/office/drawing/2016/5/9/chartex" xmlns:cx4="http://schemas.microsoft.com/office/drawing/2016/5/10/chartex" xmlns:cx5="http://schemas.microsoft.com/office/drawing/2016/5/11/chartex" xmlns:cx6="http://schemas.microsoft.com/office/drawing/2016/5/12/chartex" xmlns:cx7="http://schemas.microsoft.com/office/drawing/2016/5/13/chartex" xmlns:cx8="http://schemas.microsoft.com/office/drawing/2016/5/14/chartex" xmlns:mc="http://schemas.openxmlformats.org/markup-compatibility/2006" xmlns:aink="http://schemas.microsoft.com/office/drawing/2016/ink" xmlns:am3d="http://schemas.microsoft.com/office/drawing/2017/model3d" xmlns:o="urn:schemas-microsoft-com:office:office" xmlns:r="http://schemas.openxmlformats.org/officeDocument/2006/relationships" xmlns:m="http://schemas.openxmlformats.org/officeDocument/2006/math" xmlns:v="urn:schemas-microsoft-com:vml" xmlns:wp14="http://schemas.microsoft.com/office/word/2010/wordprocessingDrawing" xmlns:wp="http://schemas.openxmlformats.org/drawingml/2006/wordprocessingDrawing" xmlns:w10="urn:schemas-microsoft-com:office:word" xmlns:w="http://schemas.openxmlformats.org/wordprocessingml/2006/main" xmlns:w14="http://schemas.microsoft.com/office/word/2010/wordml" xmlns:w15="http://schemas.microsoft.com/office/word/2012/wordml" xmlns:w16cex="http://schemas.microsoft.com/office/word/2018/wordml/cex" xmlns:w16cid="http://schemas.microsoft.com/office/word/2016/wordml/cid" xmlns:w16="http://schemas.microsoft.com/office/word/2018/wordml" xmlns:w16se="http://schemas.microsoft.com/office/word/2015/wordml/symex" xmlns:wpg="http://schemas.microsoft.com/office/word/2010/wordprocessingGroup" xmlns:wpi="http://schemas.microsoft.com/office/word/2010/wordprocessingInk" xmlns:wne="http://schemas.microsoft.com/office/word/2006/wordml" xmlns:wps="http://schemas.microsoft.com/office/word/2010/wordprocessingShape" mc:Ignorable="w14 w15 w16se w16cid w16 w16cex wp14">
   <w:p>
     <w:pPr>
-      <w:pStyle w:val="Footer"/>
+      <w:pStyle w:val="ab"/>
       <w:spacing w:before="120" w:after="120"/>
     </w:pPr>
   </w:p>
@@ -362,7 +511,7 @@
 <w:ftr xmlns:wpc="http://schemas.microsoft.com/office/word/2010/wordprocessingCanvas" xmlns:cx="http://schemas.microsoft.com/office/drawing/2014/chartex" xmlns:cx1="http://schemas.microsoft.com/office/drawing/2015/9/8/chartex" xmlns:cx2="http://schemas.microsoft.com/office/drawing/2015/10/21/chartex" xmlns:cx3="http://schemas.microsoft.com/office/drawing/2016/5/9/chartex" xmlns:cx4="http://schemas.microsoft.com/office/drawing/2016/5/10/chartex" xmlns:cx5="http://schemas.microsoft.com/office/drawing/2016/5/11/chartex" xmlns:cx6="http://schemas.microsoft.com/office/drawing/2016/5/12/chartex" xmlns:cx7="http://schemas.microsoft.com/office/drawing/2016/5/13/chartex" xmlns:cx8="http://schemas.microsoft.com/office/drawing/2016/5/14/chartex" xmlns:mc="http://schemas.openxmlformats.org/markup-compatibility/2006" xmlns:aink="http://schemas.microsoft.com/office/drawing/2016/ink" xmlns:am3d="http://schemas.microsoft.com/office/drawing/2017/model3d" xmlns:o="urn:schemas-microsoft-com:office:office" xmlns:r="http://schemas.openxmlformats.org/officeDocument/2006/relationships" xmlns:m="http://schemas.openxmlformats.org/officeDocument/2006/math" xmlns:v="urn:schemas-microsoft-com:vml" xmlns:wp14="http://schemas.microsoft.com/office/word/2010/wordprocessingDrawing" xmlns:wp="http://schemas.openxmlformats.org/drawingml/2006/wordprocessingDrawing" xmlns:w10="urn:schemas-microsoft-com:office:word" xmlns:w="http://schemas.openxmlformats.org/wordprocessingml/2006/main" xmlns:w14="http://schemas.microsoft.com/office/word/2010/wordml" xmlns:w15="http://schemas.microsoft.com/office/word/2012/wordml" xmlns:w16cex="http://schemas.microsoft.com/office/word/2018/wordml/cex" xmlns:w16cid="http://schemas.microsoft.com/office/word/2016/wordml/cid" xmlns:w16="http://schemas.microsoft.com/office/word/2018/wordml" xmlns:w16se="http://schemas.microsoft.com/office/word/2015/wordml/symex" xmlns:wpg="http://schemas.microsoft.com/office/word/2010/wordprocessingGroup" xmlns:wpi="http://schemas.microsoft.com/office/word/2010/wordprocessingInk" xmlns:wne="http://schemas.microsoft.com/office/word/2006/wordml" xmlns:wps="http://schemas.microsoft.com/office/word/2010/wordprocessingShape" mc:Ignorable="w14 w15 w16se w16cid w16 w16cex wp14">
   <w:p>
     <w:pPr>
-      <w:pStyle w:val="Footer"/>
+      <w:pStyle w:val="ab"/>
       <w:spacing w:before="120" w:after="120"/>
     </w:pPr>
   </w:p>
@@ -373,7 +522,7 @@
 <w:ftr xmlns:wpc="http://schemas.microsoft.com/office/word/2010/wordprocessingCanvas" xmlns:cx="http://schemas.microsoft.com/office/drawing/2014/chartex" xmlns:cx1="http://schemas.microsoft.com/office/drawing/2015/9/8/chartex" xmlns:cx2="http://schemas.microsoft.com/office/drawing/2015/10/21/chartex" xmlns:cx3="http://schemas.microsoft.com/office/drawing/2016/5/9/chartex" xmlns:cx4="http://schemas.microsoft.com/office/drawing/2016/5/10/chartex" xmlns:cx5="http://schemas.microsoft.com/office/drawing/2016/5/11/chartex" xmlns:cx6="http://schemas.microsoft.com/office/drawing/2016/5/12/chartex" xmlns:cx7="http://schemas.microsoft.com/office/drawing/2016/5/13/chartex" xmlns:cx8="http://schemas.microsoft.com/office/drawing/2016/5/14/chartex" xmlns:mc="http://schemas.openxmlformats.org/markup-compatibility/2006" xmlns:aink="http://schemas.microsoft.com/office/drawing/2016/ink" xmlns:am3d="http://schemas.microsoft.com/office/drawing/2017/model3d" xmlns:o="urn:schemas-microsoft-com:office:office" xmlns:r="http://schemas.openxmlformats.org/officeDocument/2006/relationships" xmlns:m="http://schemas.openxmlformats.org/officeDocument/2006/math" xmlns:v="urn:schemas-microsoft-com:vml" xmlns:wp14="http://schemas.microsoft.com/office/word/2010/wordprocessingDrawing" xmlns:wp="http://schemas.openxmlformats.org/drawingml/2006/wordprocessingDrawing" xmlns:w10="urn:schemas-microsoft-com:office:word" xmlns:w="http://schemas.openxmlformats.org/wordprocessingml/2006/main" xmlns:w14="http://schemas.microsoft.com/office/word/2010/wordml" xmlns:w15="http://schemas.microsoft.com/office/word/2012/wordml" xmlns:w16cex="http://schemas.microsoft.com/office/word/2018/wordml/cex" xmlns:w16cid="http://schemas.microsoft.com/office/word/2016/wordml/cid" xmlns:w16="http://schemas.microsoft.com/office/word/2018/wordml" xmlns:w16se="http://schemas.microsoft.com/office/word/2015/wordml/symex" xmlns:wpg="http://schemas.microsoft.com/office/word/2010/wordprocessingGroup" xmlns:wpi="http://schemas.microsoft.com/office/word/2010/wordprocessingInk" xmlns:wne="http://schemas.microsoft.com/office/word/2006/wordml" xmlns:wps="http://schemas.microsoft.com/office/word/2010/wordprocessingShape" mc:Ignorable="w14 w15 w16se w16cid w16 w16cex wp14">
   <w:p>
     <w:pPr>
-      <w:pStyle w:val="Footer"/>
+      <w:pStyle w:val="ab"/>
       <w:spacing w:before="120" w:after="120"/>
     </w:pPr>
   </w:p>
@@ -409,7 +558,7 @@
 <w:hdr xmlns:wpc="http://schemas.microsoft.com/office/word/2010/wordprocessingCanvas" xmlns:cx="http://schemas.microsoft.com/office/drawing/2014/chartex" xmlns:cx1="http://schemas.microsoft.com/office/drawing/2015/9/8/chartex" xmlns:cx2="http://schemas.microsoft.com/office/drawing/2015/10/21/chartex" xmlns:cx3="http://schemas.microsoft.com/office/drawing/2016/5/9/chartex" xmlns:cx4="http://schemas.microsoft.com/office/drawing/2016/5/10/chartex" xmlns:cx5="http://schemas.microsoft.com/office/drawing/2016/5/11/chartex" xmlns:cx6="http://schemas.microsoft.com/office/drawing/2016/5/12/chartex" xmlns:cx7="http://schemas.microsoft.com/office/drawing/2016/5/13/chartex" xmlns:cx8="http://schemas.microsoft.com/office/drawing/2016/5/14/chartex" xmlns:mc="http://schemas.openxmlformats.org/markup-compatibility/2006" xmlns:aink="http://schemas.microsoft.com/office/drawing/2016/ink" xmlns:am3d="http://schemas.microsoft.com/office/drawing/2017/model3d" xmlns:o="urn:schemas-microsoft-com:office:office" xmlns:r="http://schemas.openxmlformats.org/officeDocument/2006/relationships" xmlns:m="http://schemas.openxmlformats.org/officeDocument/2006/math" xmlns:v="urn:schemas-microsoft-com:vml" xmlns:wp14="http://schemas.microsoft.com/office/word/2010/wordprocessingDrawing" xmlns:wp="http://schemas.openxmlformats.org/drawingml/2006/wordprocessingDrawing" xmlns:w10="urn:schemas-microsoft-com:office:word" xmlns:w="http://schemas.openxmlformats.org/wordprocessingml/2006/main" xmlns:w14="http://schemas.microsoft.com/office/word/2010/wordml" xmlns:w15="http://schemas.microsoft.com/office/word/2012/wordml" xmlns:w16cex="http://schemas.microsoft.com/office/word/2018/wordml/cex" xmlns:w16cid="http://schemas.microsoft.com/office/word/2016/wordml/cid" xmlns:w16="http://schemas.microsoft.com/office/word/2018/wordml" xmlns:w16se="http://schemas.microsoft.com/office/word/2015/wordml/symex" xmlns:wpg="http://schemas.microsoft.com/office/word/2010/wordprocessingGroup" xmlns:wpi="http://schemas.microsoft.com/office/word/2010/wordprocessingInk" xmlns:wne="http://schemas.microsoft.com/office/word/2006/wordml" xmlns:wps="http://schemas.microsoft.com/office/word/2010/wordprocessingShape" mc:Ignorable="w14 w15 w16se w16cid w16 w16cex wp14">
   <w:p>
     <w:pPr>
-      <w:pStyle w:val="Header"/>
+      <w:pStyle w:val="a9"/>
       <w:spacing w:before="120" w:after="120"/>
     </w:pPr>
   </w:p>
@@ -420,7 +569,7 @@
 <w:hdr xmlns:wpc="http://schemas.microsoft.com/office/word/2010/wordprocessingCanvas" xmlns:cx="http://schemas.microsoft.com/office/drawing/2014/chartex" xmlns:cx1="http://schemas.microsoft.com/office/drawing/2015/9/8/chartex" xmlns:cx2="http://schemas.microsoft.com/office/drawing/2015/10/21/chartex" xmlns:cx3="http://schemas.microsoft.com/office/drawing/2016/5/9/chartex" xmlns:cx4="http://schemas.microsoft.com/office/drawing/2016/5/10/chartex" xmlns:cx5="http://schemas.microsoft.com/office/drawing/2016/5/11/chartex" xmlns:cx6="http://schemas.microsoft.com/office/drawing/2016/5/12/chartex" xmlns:cx7="http://schemas.microsoft.com/office/drawing/2016/5/13/chartex" xmlns:cx8="http://schemas.microsoft.com/office/drawing/2016/5/14/chartex" xmlns:mc="http://schemas.openxmlformats.org/markup-compatibility/2006" xmlns:aink="http://schemas.microsoft.com/office/drawing/2016/ink" xmlns:am3d="http://schemas.microsoft.com/office/drawing/2017/model3d" xmlns:o="urn:schemas-microsoft-com:office:office" xmlns:r="http://schemas.openxmlformats.org/officeDocument/2006/relationships" xmlns:m="http://schemas.openxmlformats.org/officeDocument/2006/math" xmlns:v="urn:schemas-microsoft-com:vml" xmlns:wp14="http://schemas.microsoft.com/office/word/2010/wordprocessingDrawing" xmlns:wp="http://schemas.openxmlformats.org/drawingml/2006/wordprocessingDrawing" xmlns:w10="urn:schemas-microsoft-com:office:word" xmlns:w="http://schemas.openxmlformats.org/wordprocessingml/2006/main" xmlns:w14="http://schemas.microsoft.com/office/word/2010/wordml" xmlns:w15="http://schemas.microsoft.com/office/word/2012/wordml" xmlns:w16cex="http://schemas.microsoft.com/office/word/2018/wordml/cex" xmlns:w16cid="http://schemas.microsoft.com/office/word/2016/wordml/cid" xmlns:w16="http://schemas.microsoft.com/office/word/2018/wordml" xmlns:w16se="http://schemas.microsoft.com/office/word/2015/wordml/symex" xmlns:wpg="http://schemas.microsoft.com/office/word/2010/wordprocessingGroup" xmlns:wpi="http://schemas.microsoft.com/office/word/2010/wordprocessingInk" xmlns:wne="http://schemas.microsoft.com/office/word/2006/wordml" xmlns:wps="http://schemas.microsoft.com/office/word/2010/wordprocessingShape" mc:Ignorable="w14 w15 w16se w16cid w16 w16cex wp14">
   <w:p>
     <w:pPr>
-      <w:pStyle w:val="Header"/>
+      <w:pStyle w:val="a9"/>
       <w:pBdr>
         <w:bottom w:val="none" w:sz="0" w:space="0" w:color="auto"/>
       </w:pBdr>
@@ -455,7 +604,7 @@
 <w:hdr xmlns:wpc="http://schemas.microsoft.com/office/word/2010/wordprocessingCanvas" xmlns:cx="http://schemas.microsoft.com/office/drawing/2014/chartex" xmlns:cx1="http://schemas.microsoft.com/office/drawing/2015/9/8/chartex" xmlns:cx2="http://schemas.microsoft.com/office/drawing/2015/10/21/chartex" xmlns:cx3="http://schemas.microsoft.com/office/drawing/2016/5/9/chartex" xmlns:cx4="http://schemas.microsoft.com/office/drawing/2016/5/10/chartex" xmlns:cx5="http://schemas.microsoft.com/office/drawing/2016/5/11/chartex" xmlns:cx6="http://schemas.microsoft.com/office/drawing/2016/5/12/chartex" xmlns:cx7="http://schemas.microsoft.com/office/drawing/2016/5/13/chartex" xmlns:cx8="http://schemas.microsoft.com/office/drawing/2016/5/14/chartex" xmlns:mc="http://schemas.openxmlformats.org/markup-compatibility/2006" xmlns:aink="http://schemas.microsoft.com/office/drawing/2016/ink" xmlns:am3d="http://schemas.microsoft.com/office/drawing/2017/model3d" xmlns:o="urn:schemas-microsoft-com:office:office" xmlns:r="http://schemas.openxmlformats.org/officeDocument/2006/relationships" xmlns:m="http://schemas.openxmlformats.org/officeDocument/2006/math" xmlns:v="urn:schemas-microsoft-com:vml" xmlns:wp14="http://schemas.microsoft.com/office/word/2010/wordprocessingDrawing" xmlns:wp="http://schemas.openxmlformats.org/drawingml/2006/wordprocessingDrawing" xmlns:w10="urn:schemas-microsoft-com:office:word" xmlns:w="http://schemas.openxmlformats.org/wordprocessingml/2006/main" xmlns:w14="http://schemas.microsoft.com/office/word/2010/wordml" xmlns:w15="http://schemas.microsoft.com/office/word/2012/wordml" xmlns:w16cex="http://schemas.microsoft.com/office/word/2018/wordml/cex" xmlns:w16cid="http://schemas.microsoft.com/office/word/2016/wordml/cid" xmlns:w16="http://schemas.microsoft.com/office/word/2018/wordml" xmlns:w16se="http://schemas.microsoft.com/office/word/2015/wordml/symex" xmlns:wpg="http://schemas.microsoft.com/office/word/2010/wordprocessingGroup" xmlns:wpi="http://schemas.microsoft.com/office/word/2010/wordprocessingInk" xmlns:wne="http://schemas.microsoft.com/office/word/2006/wordml" xmlns:wps="http://schemas.microsoft.com/office/word/2010/wordprocessingShape" mc:Ignorable="w14 w15 w16se w16cid w16 w16cex wp14">
   <w:p>
     <w:pPr>
-      <w:pStyle w:val="Header"/>
+      <w:pStyle w:val="a9"/>
       <w:spacing w:before="120" w:after="120"/>
     </w:pPr>
   </w:p>
@@ -636,11 +785,103 @@
       </w:pPr>
     </w:lvl>
   </w:abstractNum>
+  <w:abstractNum w:abstractNumId="2" w15:restartNumberingAfterBreak="0">
+    <w:nsid w:val="77A545B1"/>
+    <w:multiLevelType w:val="hybridMultilevel"/>
+    <w:tmpl w:val="DF82267A"/>
+    <w:lvl w:ilvl="0" w:tplc="40D454B4">
+      <w:start w:val="1"/>
+      <w:numFmt w:val="decimal"/>
+      <w:lvlText w:val="%1."/>
+      <w:lvlJc w:val="left"/>
+      <w:pPr>
+        <w:ind w:left="570" w:hanging="360"/>
+      </w:pPr>
+      <w:rPr>
+        <w:rFonts w:hint="default"/>
+      </w:rPr>
+    </w:lvl>
+    <w:lvl w:ilvl="1" w:tplc="04090019" w:tentative="1">
+      <w:start w:val="1"/>
+      <w:numFmt w:val="lowerLetter"/>
+      <w:lvlText w:val="%2)"/>
+      <w:lvlJc w:val="left"/>
+      <w:pPr>
+        <w:ind w:left="1050" w:hanging="420"/>
+      </w:pPr>
+    </w:lvl>
+    <w:lvl w:ilvl="2" w:tplc="0409001B" w:tentative="1">
+      <w:start w:val="1"/>
+      <w:numFmt w:val="lowerRoman"/>
+      <w:lvlText w:val="%3."/>
+      <w:lvlJc w:val="right"/>
+      <w:pPr>
+        <w:ind w:left="1470" w:hanging="420"/>
+      </w:pPr>
+    </w:lvl>
+    <w:lvl w:ilvl="3" w:tplc="0409000F" w:tentative="1">
+      <w:start w:val="1"/>
+      <w:numFmt w:val="decimal"/>
+      <w:lvlText w:val="%4."/>
+      <w:lvlJc w:val="left"/>
+      <w:pPr>
+        <w:ind w:left="1890" w:hanging="420"/>
+      </w:pPr>
+    </w:lvl>
+    <w:lvl w:ilvl="4" w:tplc="04090019" w:tentative="1">
+      <w:start w:val="1"/>
+      <w:numFmt w:val="lowerLetter"/>
+      <w:lvlText w:val="%5)"/>
+      <w:lvlJc w:val="left"/>
+      <w:pPr>
+        <w:ind w:left="2310" w:hanging="420"/>
+      </w:pPr>
+    </w:lvl>
+    <w:lvl w:ilvl="5" w:tplc="0409001B" w:tentative="1">
+      <w:start w:val="1"/>
+      <w:numFmt w:val="lowerRoman"/>
+      <w:lvlText w:val="%6."/>
+      <w:lvlJc w:val="right"/>
+      <w:pPr>
+        <w:ind w:left="2730" w:hanging="420"/>
+      </w:pPr>
+    </w:lvl>
+    <w:lvl w:ilvl="6" w:tplc="0409000F" w:tentative="1">
+      <w:start w:val="1"/>
+      <w:numFmt w:val="decimal"/>
+      <w:lvlText w:val="%7."/>
+      <w:lvlJc w:val="left"/>
+      <w:pPr>
+        <w:ind w:left="3150" w:hanging="420"/>
+      </w:pPr>
+    </w:lvl>
+    <w:lvl w:ilvl="7" w:tplc="04090019" w:tentative="1">
+      <w:start w:val="1"/>
+      <w:numFmt w:val="lowerLetter"/>
+      <w:lvlText w:val="%8)"/>
+      <w:lvlJc w:val="left"/>
+      <w:pPr>
+        <w:ind w:left="3570" w:hanging="420"/>
+      </w:pPr>
+    </w:lvl>
+    <w:lvl w:ilvl="8" w:tplc="0409001B" w:tentative="1">
+      <w:start w:val="1"/>
+      <w:numFmt w:val="lowerRoman"/>
+      <w:lvlText w:val="%9."/>
+      <w:lvlJc w:val="right"/>
+      <w:pPr>
+        <w:ind w:left="3990" w:hanging="420"/>
+      </w:pPr>
+    </w:lvl>
+  </w:abstractNum>
   <w:num w:numId="1">
     <w:abstractNumId w:val="1"/>
   </w:num>
   <w:num w:numId="2">
     <w:abstractNumId w:val="0"/>
+  </w:num>
+  <w:num w:numId="3">
+    <w:abstractNumId w:val="2"/>
   </w:num>
 </w:numbering>
 </file>
@@ -1042,7 +1283,7 @@
     <w:lsdException w:name="Unresolved Mention" w:semiHidden="1" w:unhideWhenUsed="1"/>
     <w:lsdException w:name="Smart Link" w:semiHidden="1" w:unhideWhenUsed="1"/>
   </w:latentStyles>
-  <w:style w:type="paragraph" w:default="1" w:styleId="Normal">
+  <w:style w:type="paragraph" w:default="1" w:styleId="a">
     <w:name w:val="Normal"/>
     <w:qFormat/>
     <w:rsid w:val="007C6AC7"/>
@@ -1050,11 +1291,11 @@
       <w:spacing w:beforeLines="50" w:before="50" w:afterLines="50" w:after="50"/>
     </w:pPr>
   </w:style>
-  <w:style w:type="paragraph" w:styleId="Heading1">
+  <w:style w:type="paragraph" w:styleId="1">
     <w:name w:val="heading 1"/>
-    <w:basedOn w:val="Normal"/>
-    <w:next w:val="Normal"/>
-    <w:link w:val="Heading1Char"/>
+    <w:basedOn w:val="a"/>
+    <w:next w:val="a"/>
+    <w:link w:val="10"/>
     <w:uiPriority w:val="9"/>
     <w:qFormat/>
     <w:rsid w:val="00AB2B3F"/>
@@ -1072,13 +1313,13 @@
       <w:szCs w:val="44"/>
     </w:rPr>
   </w:style>
-  <w:style w:type="character" w:default="1" w:styleId="DefaultParagraphFont">
+  <w:style w:type="character" w:default="1" w:styleId="a0">
     <w:name w:val="Default Paragraph Font"/>
     <w:uiPriority w:val="1"/>
     <w:semiHidden/>
     <w:unhideWhenUsed/>
   </w:style>
-  <w:style w:type="table" w:default="1" w:styleId="TableNormal">
+  <w:style w:type="table" w:default="1" w:styleId="a1">
     <w:name w:val="Normal Table"/>
     <w:uiPriority w:val="99"/>
     <w:semiHidden/>
@@ -1093,17 +1334,17 @@
       </w:tblCellMar>
     </w:tblPr>
   </w:style>
-  <w:style w:type="numbering" w:default="1" w:styleId="NoList">
+  <w:style w:type="numbering" w:default="1" w:styleId="a2">
     <w:name w:val="No List"/>
     <w:uiPriority w:val="99"/>
     <w:semiHidden/>
     <w:unhideWhenUsed/>
   </w:style>
-  <w:style w:type="paragraph" w:styleId="Title">
+  <w:style w:type="paragraph" w:styleId="a3">
     <w:name w:val="Title"/>
-    <w:basedOn w:val="Normal"/>
-    <w:next w:val="Normal"/>
-    <w:link w:val="TitleChar"/>
+    <w:basedOn w:val="a"/>
+    <w:next w:val="a"/>
+    <w:link w:val="a4"/>
     <w:uiPriority w:val="10"/>
     <w:qFormat/>
     <w:rsid w:val="0024433D"/>
@@ -1120,10 +1361,10 @@
       <w:szCs w:val="32"/>
     </w:rPr>
   </w:style>
-  <w:style w:type="character" w:customStyle="1" w:styleId="TitleChar">
-    <w:name w:val="Title Char"/>
-    <w:basedOn w:val="DefaultParagraphFont"/>
-    <w:link w:val="Title"/>
+  <w:style w:type="character" w:customStyle="1" w:styleId="a4">
+    <w:name w:val="标题 字符"/>
+    <w:basedOn w:val="a0"/>
+    <w:link w:val="a3"/>
     <w:uiPriority w:val="10"/>
     <w:rsid w:val="0024433D"/>
     <w:rPr>
@@ -1134,10 +1375,10 @@
       <w:szCs w:val="32"/>
     </w:rPr>
   </w:style>
-  <w:style w:type="paragraph" w:customStyle="1" w:styleId="a">
+  <w:style w:type="paragraph" w:customStyle="1" w:styleId="a5">
     <w:name w:val="段落标题"/>
-    <w:next w:val="Normal"/>
-    <w:link w:val="a0"/>
+    <w:next w:val="a"/>
+    <w:link w:val="a6"/>
     <w:qFormat/>
     <w:rsid w:val="00591DE3"/>
     <w:pPr>
@@ -1153,10 +1394,10 @@
       <w:szCs w:val="32"/>
     </w:rPr>
   </w:style>
-  <w:style w:type="character" w:customStyle="1" w:styleId="a0">
+  <w:style w:type="character" w:customStyle="1" w:styleId="a6">
     <w:name w:val="段落标题 字符"/>
-    <w:basedOn w:val="Heading1Char"/>
-    <w:link w:val="a"/>
+    <w:basedOn w:val="10"/>
+    <w:link w:val="a5"/>
     <w:rsid w:val="00591DE3"/>
     <w:rPr>
       <w:rFonts w:ascii="Product Sans" w:eastAsia="方正小标宋简体" w:hAnsi="Product Sans" w:cstheme="majorBidi"/>
@@ -1167,10 +1408,10 @@
       <w:szCs w:val="32"/>
     </w:rPr>
   </w:style>
-  <w:style w:type="character" w:customStyle="1" w:styleId="Heading1Char">
-    <w:name w:val="Heading 1 Char"/>
-    <w:basedOn w:val="DefaultParagraphFont"/>
-    <w:link w:val="Heading1"/>
+  <w:style w:type="character" w:customStyle="1" w:styleId="10">
+    <w:name w:val="标题 1 字符"/>
+    <w:basedOn w:val="a0"/>
+    <w:link w:val="1"/>
     <w:uiPriority w:val="9"/>
     <w:rsid w:val="00AB2B3F"/>
     <w:rPr>
@@ -1181,9 +1422,9 @@
       <w:szCs w:val="44"/>
     </w:rPr>
   </w:style>
-  <w:style w:type="paragraph" w:customStyle="1" w:styleId="a1">
+  <w:style w:type="paragraph" w:customStyle="1" w:styleId="a7">
     <w:name w:val="段落小标题"/>
-    <w:next w:val="Normal"/>
+    <w:next w:val="a"/>
     <w:link w:val="Char"/>
     <w:qFormat/>
     <w:rsid w:val="00433720"/>
@@ -1198,8 +1439,8 @@
   </w:style>
   <w:style w:type="character" w:customStyle="1" w:styleId="Char">
     <w:name w:val="段落小标题 Char"/>
-    <w:basedOn w:val="DefaultParagraphFont"/>
-    <w:link w:val="a1"/>
+    <w:basedOn w:val="a0"/>
+    <w:link w:val="a7"/>
     <w:rsid w:val="00433720"/>
     <w:rPr>
       <w:rFonts w:ascii="Times New Roman" w:eastAsia="方正小标宋简体" w:hAnsi="Times New Roman"/>
@@ -1208,7 +1449,7 @@
   </w:style>
   <w:style w:type="paragraph" w:customStyle="1" w:styleId="IansTitle">
     <w:name w:val="Ian's Title"/>
-    <w:next w:val="Normal"/>
+    <w:next w:val="a"/>
     <w:link w:val="IansTitleChar"/>
     <w:qFormat/>
     <w:rsid w:val="00433720"/>
@@ -1230,7 +1471,7 @@
   </w:style>
   <w:style w:type="character" w:customStyle="1" w:styleId="IansTitleChar">
     <w:name w:val="Ian's Title Char"/>
-    <w:basedOn w:val="TitleChar"/>
+    <w:basedOn w:val="a4"/>
     <w:link w:val="IansTitle"/>
     <w:rsid w:val="00433720"/>
     <w:rPr>
@@ -1241,9 +1482,9 @@
       <w:szCs w:val="44"/>
     </w:rPr>
   </w:style>
-  <w:style w:type="paragraph" w:styleId="ListParagraph">
+  <w:style w:type="paragraph" w:styleId="a8">
     <w:name w:val="List Paragraph"/>
-    <w:basedOn w:val="Normal"/>
+    <w:basedOn w:val="a"/>
     <w:uiPriority w:val="34"/>
     <w:qFormat/>
     <w:rsid w:val="00F51D9B"/>
@@ -1251,10 +1492,10 @@
       <w:ind w:firstLineChars="200" w:firstLine="420"/>
     </w:pPr>
   </w:style>
-  <w:style w:type="paragraph" w:styleId="Header">
+  <w:style w:type="paragraph" w:styleId="a9">
     <w:name w:val="header"/>
-    <w:basedOn w:val="Normal"/>
-    <w:link w:val="HeaderChar"/>
+    <w:basedOn w:val="a"/>
+    <w:link w:val="aa"/>
     <w:uiPriority w:val="99"/>
     <w:unhideWhenUsed/>
     <w:rsid w:val="004366B7"/>
@@ -1274,10 +1515,10 @@
       <w:szCs w:val="18"/>
     </w:rPr>
   </w:style>
-  <w:style w:type="character" w:customStyle="1" w:styleId="HeaderChar">
-    <w:name w:val="Header Char"/>
-    <w:basedOn w:val="DefaultParagraphFont"/>
-    <w:link w:val="Header"/>
+  <w:style w:type="character" w:customStyle="1" w:styleId="aa">
+    <w:name w:val="页眉 字符"/>
+    <w:basedOn w:val="a0"/>
+    <w:link w:val="a9"/>
     <w:uiPriority w:val="99"/>
     <w:rsid w:val="004366B7"/>
     <w:rPr>
@@ -1285,10 +1526,10 @@
       <w:szCs w:val="18"/>
     </w:rPr>
   </w:style>
-  <w:style w:type="paragraph" w:styleId="Footer">
+  <w:style w:type="paragraph" w:styleId="ab">
     <w:name w:val="footer"/>
-    <w:basedOn w:val="Normal"/>
-    <w:link w:val="FooterChar"/>
+    <w:basedOn w:val="a"/>
+    <w:link w:val="ac"/>
     <w:uiPriority w:val="99"/>
     <w:unhideWhenUsed/>
     <w:rsid w:val="004366B7"/>
@@ -1305,10 +1546,10 @@
       <w:szCs w:val="18"/>
     </w:rPr>
   </w:style>
-  <w:style w:type="character" w:customStyle="1" w:styleId="FooterChar">
-    <w:name w:val="Footer Char"/>
-    <w:basedOn w:val="DefaultParagraphFont"/>
-    <w:link w:val="Footer"/>
+  <w:style w:type="character" w:customStyle="1" w:styleId="ac">
+    <w:name w:val="页脚 字符"/>
+    <w:basedOn w:val="a0"/>
+    <w:link w:val="ab"/>
     <w:uiPriority w:val="99"/>
     <w:rsid w:val="004366B7"/>
     <w:rPr>

</xml_diff>